<commit_message>
agrego fotos de ejecucion y sus correspondientes archvos.sh
</commit_message>
<xml_diff>
--- a/Practico3s.o-Shell Scripting completas 13 -14-15.doc.docx
+++ b/Practico3s.o-Shell Scripting completas 13 -14-15.doc.docx
@@ -1892,7 +1892,29 @@
           <w:szCs w:val="18"/>
           <w:lang w:eastAsia="es-AR"/>
         </w:rPr>
-        <w:t>! /</w:t>
+        <w:t>#</w:t>
+      </w:r>
+      <w:proofErr w:type="gramStart"/>
+      <w:r>
+        <w:rPr>
+          <w:rFonts w:ascii="Lucida Console" w:hAnsi="Lucida Console" w:cs="Lucida Console"/>
+          <w:color w:val="00BFBF"/>
+          <w:sz w:val="18"/>
+          <w:szCs w:val="18"/>
+          <w:lang w:eastAsia="es-AR"/>
+        </w:rPr>
+        <w:t>!</w:t>
+      </w:r>
+      <w:proofErr w:type="gramEnd"/>
+      <w:r>
+        <w:rPr>
+          <w:rFonts w:ascii="Lucida Console" w:hAnsi="Lucida Console" w:cs="Lucida Console"/>
+          <w:color w:val="00BFBF"/>
+          <w:sz w:val="18"/>
+          <w:szCs w:val="18"/>
+          <w:lang w:eastAsia="es-AR"/>
+        </w:rPr>
+        <w:t>/</w:t>
       </w:r>
       <w:proofErr w:type="spellStart"/>
       <w:r>

</xml_diff>